<commit_message>
Fixed some changes for the deliverable D4
</commit_message>
<xml_diff>
--- a/doc/Data model report.docx
+++ b/doc/Data model report.docx
@@ -931,9 +931,9 @@
           <w:noProof/>
         </w:rPr>
         <w:drawing>
-          <wp:inline distT="0" distB="0" distL="0" distR="0" wp14:anchorId="68CBBA21" wp14:editId="7F77D5C7">
-            <wp:extent cx="9819775" cy="6638925"/>
-            <wp:effectExtent l="0" t="0" r="0" b="0"/>
+          <wp:inline distT="0" distB="0" distL="0" distR="0" wp14:anchorId="68CBBA21" wp14:editId="21F1D100">
+            <wp:extent cx="9843905" cy="6810375"/>
+            <wp:effectExtent l="0" t="0" r="5080" b="0"/>
             <wp:docPr id="1" name="Imagen 1"/>
             <wp:cNvGraphicFramePr>
               <a:graphicFrameLocks xmlns:a="http://schemas.openxmlformats.org/drawingml/2006/main" noChangeAspect="1"/>
@@ -945,7 +945,7 @@
                     <pic:cNvPr id="1" name="Imagen 1"/>
                     <pic:cNvPicPr/>
                   </pic:nvPicPr>
-                  <pic:blipFill>
+                  <pic:blipFill rotWithShape="1">
                     <a:blip r:embed="rId9">
                       <a:extLst>
                         <a:ext uri="{28A0092B-C50C-407E-A947-70E740481C1C}">
@@ -953,18 +953,25 @@
                         </a:ext>
                       </a:extLst>
                     </a:blip>
-                    <a:stretch>
-                      <a:fillRect/>
-                    </a:stretch>
+                    <a:srcRect l="1397" r="808" b="2745"/>
+                    <a:stretch/>
                   </pic:blipFill>
-                  <pic:spPr>
+                  <pic:spPr bwMode="auto">
                     <a:xfrm>
                       <a:off x="0" y="0"/>
-                      <a:ext cx="9822248" cy="6640597"/>
+                      <a:ext cx="9846302" cy="6812033"/>
                     </a:xfrm>
                     <a:prstGeom prst="rect">
                       <a:avLst/>
                     </a:prstGeom>
+                    <a:ln>
+                      <a:noFill/>
+                    </a:ln>
+                    <a:extLst>
+                      <a:ext uri="{53640926-AAD7-44D8-BBD7-CCE9431645EC}">
+                        <a14:shadowObscured xmlns:a14="http://schemas.microsoft.com/office/drawing/2010/main"/>
+                      </a:ext>
+                    </a:extLst>
                   </pic:spPr>
                 </pic:pic>
               </a:graphicData>

</xml_diff>